<commit_message>
More on the quick brown fox
</commit_message>
<xml_diff>
--- a/Subfolder1/Test1.docx
+++ b/Subfolder1/Test1.docx
@@ -4,7 +4,10 @@
   <w:body>
     <w:p>
       <w:r>
-        <w:t>The quick brown fox filed his tax return</w:t>
+        <w:t xml:space="preserve">The quick brown fox </w:t>
+      </w:r>
+      <w:r>
+        <w:t>made an inappropriate gesture</w:t>
       </w:r>
       <w:bookmarkStart w:id="0" w:name="_GoBack"/>
       <w:bookmarkEnd w:id="0"/>

</xml_diff>